<commit_message>
remove ids change hasan's name
</commit_message>
<xml_diff>
--- a/HW1/hw1.docx
+++ b/HW1/hw1.docx
@@ -163,28 +163,11 @@
               <w:spacing w:line="360" w:lineRule="auto"/>
               <w:ind w:right="357"/>
               <w:rPr>
-                <w:rFonts w:hint="cs"/>
                 <w:rtl/>
               </w:rPr>
             </w:pPr>
             <w:r>
-              <w:t xml:space="preserve">Infrastructure work, </w:t>
-            </w:r>
-            <w:proofErr w:type="spellStart"/>
-            <w:r>
-              <w:t>vercel</w:t>
-            </w:r>
-            <w:proofErr w:type="spellEnd"/>
-            <w:r>
-              <w:t xml:space="preserve"> </w:t>
-            </w:r>
-            <w:proofErr w:type="spellStart"/>
-            <w:r>
-              <w:t>cicd</w:t>
-            </w:r>
-            <w:proofErr w:type="spellEnd"/>
-            <w:r>
-              <w:t xml:space="preserve">, code reviews, review section, homepage start </w:t>
+              <w:t xml:space="preserve">Infrastructure work, vercel cicd, code reviews, review section, homepage start </w:t>
             </w:r>
             <w:r>
               <w:rPr>
@@ -224,23 +207,7 @@
               <w:ind w:right="357"/>
             </w:pPr>
             <w:r>
-              <w:t xml:space="preserve">Infrastructure work, </w:t>
-            </w:r>
-            <w:proofErr w:type="spellStart"/>
-            <w:r>
-              <w:t>vercel</w:t>
-            </w:r>
-            <w:proofErr w:type="spellEnd"/>
-            <w:r>
-              <w:t xml:space="preserve"> </w:t>
-            </w:r>
-            <w:proofErr w:type="spellStart"/>
-            <w:r>
-              <w:t>cicd</w:t>
-            </w:r>
-            <w:proofErr w:type="spellEnd"/>
-            <w:r>
-              <w:t xml:space="preserve">, code reviews, review section, homepage start </w:t>
+              <w:t xml:space="preserve">Infrastructure work, vercel cicd, code reviews, review section, homepage start </w:t>
             </w:r>
             <w:r>
               <w:rPr>
@@ -306,7 +273,6 @@
               <w:spacing w:line="360" w:lineRule="auto"/>
               <w:ind w:right="357"/>
               <w:rPr>
-                <w:rFonts w:hint="cs"/>
                 <w:rtl/>
                 <w:lang w:val="en-US"/>
               </w:rPr>
@@ -396,7 +362,21 @@
                 <w:rFonts w:hint="cs"/>
                 <w:rtl/>
               </w:rPr>
-              <w:t>חסן סעיד אחמד</w:t>
+              <w:t>חסן ס</w:t>
+            </w:r>
+            <w:r>
+              <w:rPr>
+                <w:rFonts w:hint="cs"/>
+                <w:rtl/>
+              </w:rPr>
+              <w:t>י</w:t>
+            </w:r>
+            <w:r>
+              <w:rPr>
+                <w:rFonts w:hint="cs"/>
+                <w:rtl/>
+              </w:rPr>
+              <w:t>יד אחמד</w:t>
             </w:r>
           </w:p>
         </w:tc>
@@ -416,7 +396,6 @@
               <w:spacing w:line="360" w:lineRule="auto"/>
               <w:ind w:right="357"/>
               <w:rPr>
-                <w:rFonts w:hint="cs"/>
                 <w:rtl/>
                 <w:lang w:val="en-US"/>
               </w:rPr>
@@ -448,18 +427,8 @@
                 <w:rtl/>
                 <w:lang w:val="en-US"/>
               </w:rPr>
-              <w:t xml:space="preserve">, </w:t>
-            </w:r>
-            <w:proofErr w:type="spellStart"/>
-            <w:r>
-              <w:rPr>
-                <w:rFonts w:hint="cs"/>
-                <w:rtl/>
-                <w:lang w:val="en-US"/>
-              </w:rPr>
-              <w:t>רספונסיביות</w:t>
-            </w:r>
-            <w:proofErr w:type="spellEnd"/>
+              <w:t>, רספונסיביות</w:t>
+            </w:r>
           </w:p>
         </w:tc>
         <w:tc>
@@ -505,21 +474,12 @@
               </w:rPr>
               <w:br/>
             </w:r>
-            <w:proofErr w:type="spellStart"/>
-            <w:r>
-              <w:rPr>
-                <w:rFonts w:hint="cs"/>
-                <w:rtl/>
-              </w:rPr>
-              <w:t>רספונסיביות</w:t>
-            </w:r>
-            <w:proofErr w:type="spellEnd"/>
-            <w:r>
-              <w:rPr>
-                <w:rFonts w:hint="cs"/>
-                <w:rtl/>
-              </w:rPr>
-              <w:t xml:space="preserve"> חלקית</w:t>
+            <w:r>
+              <w:rPr>
+                <w:rFonts w:hint="cs"/>
+                <w:rtl/>
+              </w:rPr>
+              <w:t>רספונסיביות חלקית</w:t>
             </w:r>
           </w:p>
         </w:tc>
@@ -566,7 +526,6 @@
               <w:spacing w:line="360" w:lineRule="auto"/>
               <w:ind w:right="357"/>
               <w:rPr>
-                <w:rFonts w:hint="cs"/>
                 <w:rtl/>
                 <w:lang w:val="en-US"/>
               </w:rPr>
@@ -575,55 +534,31 @@
               <w:rPr>
                 <w:lang w:val="en-US"/>
               </w:rPr>
-              <w:t xml:space="preserve">Logo, </w:t>
-            </w:r>
-            <w:proofErr w:type="spellStart"/>
-            <w:r>
-              <w:rPr>
+              <w:t>Logo, figma styling, nav bar</w:t>
+            </w:r>
+            <w:r>
+              <w:rPr>
+                <w:rFonts w:hint="cs"/>
+                <w:rtl/>
                 <w:lang w:val="en-US"/>
               </w:rPr>
-              <w:t>figma</w:t>
-            </w:r>
-            <w:proofErr w:type="spellEnd"/>
-            <w:r>
-              <w:rPr>
+              <w:t xml:space="preserve"> </w:t>
+            </w:r>
+            <w:r>
+              <w:rPr>
+                <w:rFonts w:hint="cs"/>
+                <w:rtl/>
+              </w:rPr>
+              <w:t>דרישות</w:t>
+            </w:r>
+            <w:r>
+              <w:rPr>
+                <w:rFonts w:hint="cs"/>
+                <w:rtl/>
                 <w:lang w:val="en-US"/>
               </w:rPr>
-              <w:t xml:space="preserve"> styling, nav bar</w:t>
-            </w:r>
-            <w:r>
-              <w:rPr>
-                <w:rFonts w:hint="cs"/>
-                <w:rtl/>
-                <w:lang w:val="en-US"/>
-              </w:rPr>
-              <w:t xml:space="preserve"> </w:t>
-            </w:r>
-            <w:r>
-              <w:rPr>
-                <w:rFonts w:hint="cs"/>
-                <w:rtl/>
-              </w:rPr>
-              <w:t>דרישות</w:t>
-            </w:r>
-            <w:r>
-              <w:rPr>
-                <w:rFonts w:hint="cs"/>
-                <w:rtl/>
-                <w:lang w:val="en-US"/>
-              </w:rPr>
-              <w:t xml:space="preserve"> </w:t>
-            </w:r>
-            <w:proofErr w:type="spellStart"/>
-            <w:r>
-              <w:rPr>
-                <w:rFonts w:hint="cs"/>
-                <w:rtl/>
-                <w:lang w:val="en-US"/>
-              </w:rPr>
-              <w:t>רספונסיביות</w:t>
-            </w:r>
-            <w:proofErr w:type="spellEnd"/>
+              <w:t xml:space="preserve"> רספונסיביות</w:t>
+            </w:r>
           </w:p>
         </w:tc>
         <w:tc>
@@ -649,28 +584,29 @@
               <w:rPr>
                 <w:lang w:val="en-US"/>
               </w:rPr>
-              <w:t xml:space="preserve">Logo, </w:t>
-            </w:r>
-            <w:proofErr w:type="spellStart"/>
-            <w:r>
-              <w:rPr>
+              <w:t>Logo, figma styling, nav bar</w:t>
+            </w:r>
+            <w:r>
+              <w:rPr>
+                <w:rFonts w:hint="cs"/>
+                <w:rtl/>
                 <w:lang w:val="en-US"/>
               </w:rPr>
-              <w:t>figma</w:t>
-            </w:r>
-            <w:proofErr w:type="spellEnd"/>
-            <w:r>
-              <w:rPr>
+              <w:t xml:space="preserve"> </w:t>
+            </w:r>
+            <w:r>
+              <w:rPr>
+                <w:rFonts w:hint="cs"/>
+                <w:rtl/>
+              </w:rPr>
+              <w:t>דרישות</w:t>
+            </w:r>
+            <w:r>
+              <w:rPr>
+                <w:rFonts w:hint="cs"/>
+                <w:rtl/>
                 <w:lang w:val="en-US"/>
               </w:rPr>
-              <w:t xml:space="preserve"> styling, nav bar</w:t>
-            </w:r>
-            <w:r>
-              <w:rPr>
-                <w:rFonts w:hint="cs"/>
-                <w:rtl/>
-                <w:lang w:val="en-US"/>
-              </w:rPr>
               <w:t xml:space="preserve"> </w:t>
             </w:r>
             <w:r>
@@ -678,38 +614,7 @@
                 <w:rFonts w:hint="cs"/>
                 <w:rtl/>
               </w:rPr>
-              <w:t>דרישות</w:t>
-            </w:r>
-            <w:r>
-              <w:rPr>
-                <w:rFonts w:hint="cs"/>
-                <w:rtl/>
-                <w:lang w:val="en-US"/>
-              </w:rPr>
-              <w:t xml:space="preserve"> </w:t>
-            </w:r>
-            <w:r>
-              <w:rPr>
-                <w:rFonts w:hint="cs"/>
-                <w:rtl/>
-              </w:rPr>
-              <w:t xml:space="preserve"> </w:t>
-            </w:r>
-            <w:proofErr w:type="spellStart"/>
-            <w:r>
-              <w:rPr>
-                <w:rFonts w:hint="cs"/>
-                <w:rtl/>
-              </w:rPr>
-              <w:t>רספונסיביות</w:t>
-            </w:r>
-            <w:proofErr w:type="spellEnd"/>
-            <w:r>
-              <w:rPr>
-                <w:rFonts w:hint="cs"/>
-                <w:rtl/>
-              </w:rPr>
-              <w:t xml:space="preserve"> חלקית</w:t>
+              <w:t xml:space="preserve"> רספונסיביות חלקית</w:t>
             </w:r>
           </w:p>
         </w:tc>
@@ -731,7 +636,6 @@
               <w:spacing w:line="360" w:lineRule="auto"/>
               <w:ind w:right="357"/>
               <w:rPr>
-                <w:rFonts w:hint="cs"/>
                 <w:rtl/>
               </w:rPr>
             </w:pPr>
@@ -760,7 +664,6 @@
               <w:spacing w:line="360" w:lineRule="auto"/>
               <w:ind w:right="357"/>
               <w:rPr>
-                <w:rFonts w:hint="cs"/>
                 <w:rtl/>
                 <w:lang w:val="en-US"/>
               </w:rPr>
@@ -1286,27 +1189,7 @@
           <w:szCs w:val="23"/>
           <w:shd w:val="clear" w:color="auto" w:fill="FFFFFF"/>
         </w:rPr>
-        <w:t xml:space="preserve">**Local Tourism Guide App**: Develop an app that showcases local tourist attractions, restaurants, and cultural events. Include user reviews, </w:t>
-      </w:r>
-      <w:proofErr w:type="spellStart"/>
-      <w:r>
-        <w:rPr>
-          <w:color w:val="000000"/>
-          <w:sz w:val="23"/>
-          <w:szCs w:val="23"/>
-          <w:shd w:val="clear" w:color="auto" w:fill="FFFFFF"/>
-        </w:rPr>
-        <w:t>navigatio</w:t>
-      </w:r>
-      <w:proofErr w:type="spellEnd"/>
-      <w:r>
-        <w:rPr>
-          <w:color w:val="000000"/>
-          <w:sz w:val="23"/>
-          <w:szCs w:val="23"/>
-          <w:shd w:val="clear" w:color="auto" w:fill="FFFFFF"/>
-        </w:rPr>
-        <w:t xml:space="preserve"> features, and event booking options.</w:t>
+        <w:t>**Local Tourism Guide App**: Develop an app that showcases local tourist attractions, restaurants, and cultural events. Include user reviews, navigatio features, and event booking options.</w:t>
       </w:r>
     </w:p>
     <w:p>
@@ -1319,6 +1202,7 @@
       </w:pPr>
       <w:r>
         <w:rPr>
+          <w:noProof/>
           <w:rtl/>
           <w:lang w:val="en-US"/>
         </w:rPr>
@@ -1378,6 +1262,7 @@
       </w:pPr>
       <w:r>
         <w:rPr>
+          <w:noProof/>
           <w:rtl/>
           <w:lang w:val="en-US"/>
         </w:rPr>
@@ -1428,6 +1313,7 @@
       </w:pPr>
       <w:r>
         <w:rPr>
+          <w:noProof/>
           <w:rtl/>
           <w:lang w:val="en-US"/>
         </w:rPr>
@@ -1502,54 +1388,37 @@
         </w:rPr>
         <w:t xml:space="preserve">מודל המציג </w:t>
       </w:r>
-      <w:proofErr w:type="spellStart"/>
       <w:r>
         <w:rPr>
           <w:lang w:val="en-US"/>
         </w:rPr>
-        <w:t>geolocaton</w:t>
-      </w:r>
-      <w:proofErr w:type="spellEnd"/>
-      <w:r>
-        <w:rPr>
+        <w:t xml:space="preserve">geolocaton </w:t>
+      </w:r>
+      <w:r>
+        <w:rPr>
+          <w:rFonts w:hint="cs"/>
+          <w:rtl/>
           <w:lang w:val="en-US"/>
         </w:rPr>
-        <w:t xml:space="preserve"> </w:t>
-      </w:r>
-      <w:proofErr w:type="spellStart"/>
-      <w:r>
-        <w:rPr>
-          <w:rFonts w:hint="cs"/>
+        <w:t>ען מרחק לנקודה של האטרקציה</w:t>
+      </w:r>
+      <w:r>
+        <w:rPr>
           <w:rtl/>
           <w:lang w:val="en-US"/>
         </w:rPr>
-        <w:t>ען</w:t>
-      </w:r>
-      <w:proofErr w:type="spellEnd"/>
-      <w:r>
-        <w:rPr>
-          <w:rFonts w:hint="cs"/>
+        <w:br/>
+      </w:r>
+      <w:r>
+        <w:rPr>
           <w:rtl/>
           <w:lang w:val="en-US"/>
         </w:rPr>
-        <w:t xml:space="preserve"> מרחק לנקודה של האטרקציה</w:t>
-      </w:r>
-      <w:r>
-        <w:rPr>
-          <w:rtl/>
-          <w:lang w:val="en-US"/>
-        </w:rPr>
         <w:br/>
       </w:r>
       <w:r>
         <w:rPr>
-          <w:rtl/>
-          <w:lang w:val="en-US"/>
-        </w:rPr>
-        <w:br/>
-      </w:r>
-      <w:r>
-        <w:rPr>
+          <w:noProof/>
           <w:rtl/>
           <w:lang w:val="en-US"/>
         </w:rPr>
@@ -1609,6 +1478,7 @@
       </w:pPr>
       <w:r>
         <w:rPr>
+          <w:noProof/>
           <w:rtl/>
           <w:lang w:val="en-US"/>
         </w:rPr>
@@ -1660,6 +1530,7 @@
       </w:pPr>
       <w:r>
         <w:rPr>
+          <w:noProof/>
           <w:rtl/>
           <w:lang w:val="en-US"/>
         </w:rPr>
@@ -1714,7 +1585,6 @@
       <w:pPr>
         <w:bidi/>
         <w:rPr>
-          <w:rFonts w:hint="cs"/>
           <w:rtl/>
           <w:lang w:val="en-US"/>
         </w:rPr>
@@ -1790,7 +1660,6 @@
       <w:pStyle w:val="ae"/>
       <w:bidi/>
       <w:rPr>
-        <w:rFonts w:hint="cs"/>
         <w:rtl/>
         <w:lang w:val="en-US"/>
       </w:rPr>
@@ -1809,14 +1678,6 @@
         <w:lang w:val="en-US"/>
       </w:rPr>
       <w:br/>
-    </w:r>
-    <w:r>
-      <w:rPr>
-        <w:rFonts w:hint="cs"/>
-        <w:rtl/>
-        <w:lang w:val="en-US"/>
-      </w:rPr>
-      <w:t>ת.ז. 315040519, 211920624, 318189677, 321375388, 316194315</w:t>
     </w:r>
   </w:p>
 </w:hdr>

</xml_diff>

<commit_message>
Phone size responsiveness (#23)
* add

* add css changes

* remove ids change hasan's name
</commit_message>
<xml_diff>
--- a/HW1/hw1.docx
+++ b/HW1/hw1.docx
@@ -163,28 +163,11 @@
               <w:spacing w:line="360" w:lineRule="auto"/>
               <w:ind w:right="357"/>
               <w:rPr>
-                <w:rFonts w:hint="cs"/>
                 <w:rtl/>
               </w:rPr>
             </w:pPr>
             <w:r>
-              <w:t xml:space="preserve">Infrastructure work, </w:t>
-            </w:r>
-            <w:proofErr w:type="spellStart"/>
-            <w:r>
-              <w:t>vercel</w:t>
-            </w:r>
-            <w:proofErr w:type="spellEnd"/>
-            <w:r>
-              <w:t xml:space="preserve"> </w:t>
-            </w:r>
-            <w:proofErr w:type="spellStart"/>
-            <w:r>
-              <w:t>cicd</w:t>
-            </w:r>
-            <w:proofErr w:type="spellEnd"/>
-            <w:r>
-              <w:t xml:space="preserve">, code reviews, review section, homepage start </w:t>
+              <w:t xml:space="preserve">Infrastructure work, vercel cicd, code reviews, review section, homepage start </w:t>
             </w:r>
             <w:r>
               <w:rPr>
@@ -224,23 +207,7 @@
               <w:ind w:right="357"/>
             </w:pPr>
             <w:r>
-              <w:t xml:space="preserve">Infrastructure work, </w:t>
-            </w:r>
-            <w:proofErr w:type="spellStart"/>
-            <w:r>
-              <w:t>vercel</w:t>
-            </w:r>
-            <w:proofErr w:type="spellEnd"/>
-            <w:r>
-              <w:t xml:space="preserve"> </w:t>
-            </w:r>
-            <w:proofErr w:type="spellStart"/>
-            <w:r>
-              <w:t>cicd</w:t>
-            </w:r>
-            <w:proofErr w:type="spellEnd"/>
-            <w:r>
-              <w:t xml:space="preserve">, code reviews, review section, homepage start </w:t>
+              <w:t xml:space="preserve">Infrastructure work, vercel cicd, code reviews, review section, homepage start </w:t>
             </w:r>
             <w:r>
               <w:rPr>
@@ -306,7 +273,6 @@
               <w:spacing w:line="360" w:lineRule="auto"/>
               <w:ind w:right="357"/>
               <w:rPr>
-                <w:rFonts w:hint="cs"/>
                 <w:rtl/>
                 <w:lang w:val="en-US"/>
               </w:rPr>
@@ -396,7 +362,21 @@
                 <w:rFonts w:hint="cs"/>
                 <w:rtl/>
               </w:rPr>
-              <w:t>חסן סעיד אחמד</w:t>
+              <w:t>חסן ס</w:t>
+            </w:r>
+            <w:r>
+              <w:rPr>
+                <w:rFonts w:hint="cs"/>
+                <w:rtl/>
+              </w:rPr>
+              <w:t>י</w:t>
+            </w:r>
+            <w:r>
+              <w:rPr>
+                <w:rFonts w:hint="cs"/>
+                <w:rtl/>
+              </w:rPr>
+              <w:t>יד אחמד</w:t>
             </w:r>
           </w:p>
         </w:tc>
@@ -416,7 +396,6 @@
               <w:spacing w:line="360" w:lineRule="auto"/>
               <w:ind w:right="357"/>
               <w:rPr>
-                <w:rFonts w:hint="cs"/>
                 <w:rtl/>
                 <w:lang w:val="en-US"/>
               </w:rPr>
@@ -448,18 +427,8 @@
                 <w:rtl/>
                 <w:lang w:val="en-US"/>
               </w:rPr>
-              <w:t xml:space="preserve">, </w:t>
-            </w:r>
-            <w:proofErr w:type="spellStart"/>
-            <w:r>
-              <w:rPr>
-                <w:rFonts w:hint="cs"/>
-                <w:rtl/>
-                <w:lang w:val="en-US"/>
-              </w:rPr>
-              <w:t>רספונסיביות</w:t>
-            </w:r>
-            <w:proofErr w:type="spellEnd"/>
+              <w:t>, רספונסיביות</w:t>
+            </w:r>
           </w:p>
         </w:tc>
         <w:tc>
@@ -505,21 +474,12 @@
               </w:rPr>
               <w:br/>
             </w:r>
-            <w:proofErr w:type="spellStart"/>
-            <w:r>
-              <w:rPr>
-                <w:rFonts w:hint="cs"/>
-                <w:rtl/>
-              </w:rPr>
-              <w:t>רספונסיביות</w:t>
-            </w:r>
-            <w:proofErr w:type="spellEnd"/>
-            <w:r>
-              <w:rPr>
-                <w:rFonts w:hint="cs"/>
-                <w:rtl/>
-              </w:rPr>
-              <w:t xml:space="preserve"> חלקית</w:t>
+            <w:r>
+              <w:rPr>
+                <w:rFonts w:hint="cs"/>
+                <w:rtl/>
+              </w:rPr>
+              <w:t>רספונסיביות חלקית</w:t>
             </w:r>
           </w:p>
         </w:tc>
@@ -566,7 +526,6 @@
               <w:spacing w:line="360" w:lineRule="auto"/>
               <w:ind w:right="357"/>
               <w:rPr>
-                <w:rFonts w:hint="cs"/>
                 <w:rtl/>
                 <w:lang w:val="en-US"/>
               </w:rPr>
@@ -575,55 +534,31 @@
               <w:rPr>
                 <w:lang w:val="en-US"/>
               </w:rPr>
-              <w:t xml:space="preserve">Logo, </w:t>
-            </w:r>
-            <w:proofErr w:type="spellStart"/>
-            <w:r>
-              <w:rPr>
+              <w:t>Logo, figma styling, nav bar</w:t>
+            </w:r>
+            <w:r>
+              <w:rPr>
+                <w:rFonts w:hint="cs"/>
+                <w:rtl/>
                 <w:lang w:val="en-US"/>
               </w:rPr>
-              <w:t>figma</w:t>
-            </w:r>
-            <w:proofErr w:type="spellEnd"/>
-            <w:r>
-              <w:rPr>
+              <w:t xml:space="preserve"> </w:t>
+            </w:r>
+            <w:r>
+              <w:rPr>
+                <w:rFonts w:hint="cs"/>
+                <w:rtl/>
+              </w:rPr>
+              <w:t>דרישות</w:t>
+            </w:r>
+            <w:r>
+              <w:rPr>
+                <w:rFonts w:hint="cs"/>
+                <w:rtl/>
                 <w:lang w:val="en-US"/>
               </w:rPr>
-              <w:t xml:space="preserve"> styling, nav bar</w:t>
-            </w:r>
-            <w:r>
-              <w:rPr>
-                <w:rFonts w:hint="cs"/>
-                <w:rtl/>
-                <w:lang w:val="en-US"/>
-              </w:rPr>
-              <w:t xml:space="preserve"> </w:t>
-            </w:r>
-            <w:r>
-              <w:rPr>
-                <w:rFonts w:hint="cs"/>
-                <w:rtl/>
-              </w:rPr>
-              <w:t>דרישות</w:t>
-            </w:r>
-            <w:r>
-              <w:rPr>
-                <w:rFonts w:hint="cs"/>
-                <w:rtl/>
-                <w:lang w:val="en-US"/>
-              </w:rPr>
-              <w:t xml:space="preserve"> </w:t>
-            </w:r>
-            <w:proofErr w:type="spellStart"/>
-            <w:r>
-              <w:rPr>
-                <w:rFonts w:hint="cs"/>
-                <w:rtl/>
-                <w:lang w:val="en-US"/>
-              </w:rPr>
-              <w:t>רספונסיביות</w:t>
-            </w:r>
-            <w:proofErr w:type="spellEnd"/>
+              <w:t xml:space="preserve"> רספונסיביות</w:t>
+            </w:r>
           </w:p>
         </w:tc>
         <w:tc>
@@ -649,28 +584,29 @@
               <w:rPr>
                 <w:lang w:val="en-US"/>
               </w:rPr>
-              <w:t xml:space="preserve">Logo, </w:t>
-            </w:r>
-            <w:proofErr w:type="spellStart"/>
-            <w:r>
-              <w:rPr>
+              <w:t>Logo, figma styling, nav bar</w:t>
+            </w:r>
+            <w:r>
+              <w:rPr>
+                <w:rFonts w:hint="cs"/>
+                <w:rtl/>
                 <w:lang w:val="en-US"/>
               </w:rPr>
-              <w:t>figma</w:t>
-            </w:r>
-            <w:proofErr w:type="spellEnd"/>
-            <w:r>
-              <w:rPr>
+              <w:t xml:space="preserve"> </w:t>
+            </w:r>
+            <w:r>
+              <w:rPr>
+                <w:rFonts w:hint="cs"/>
+                <w:rtl/>
+              </w:rPr>
+              <w:t>דרישות</w:t>
+            </w:r>
+            <w:r>
+              <w:rPr>
+                <w:rFonts w:hint="cs"/>
+                <w:rtl/>
                 <w:lang w:val="en-US"/>
               </w:rPr>
-              <w:t xml:space="preserve"> styling, nav bar</w:t>
-            </w:r>
-            <w:r>
-              <w:rPr>
-                <w:rFonts w:hint="cs"/>
-                <w:rtl/>
-                <w:lang w:val="en-US"/>
-              </w:rPr>
               <w:t xml:space="preserve"> </w:t>
             </w:r>
             <w:r>
@@ -678,38 +614,7 @@
                 <w:rFonts w:hint="cs"/>
                 <w:rtl/>
               </w:rPr>
-              <w:t>דרישות</w:t>
-            </w:r>
-            <w:r>
-              <w:rPr>
-                <w:rFonts w:hint="cs"/>
-                <w:rtl/>
-                <w:lang w:val="en-US"/>
-              </w:rPr>
-              <w:t xml:space="preserve"> </w:t>
-            </w:r>
-            <w:r>
-              <w:rPr>
-                <w:rFonts w:hint="cs"/>
-                <w:rtl/>
-              </w:rPr>
-              <w:t xml:space="preserve"> </w:t>
-            </w:r>
-            <w:proofErr w:type="spellStart"/>
-            <w:r>
-              <w:rPr>
-                <w:rFonts w:hint="cs"/>
-                <w:rtl/>
-              </w:rPr>
-              <w:t>רספונסיביות</w:t>
-            </w:r>
-            <w:proofErr w:type="spellEnd"/>
-            <w:r>
-              <w:rPr>
-                <w:rFonts w:hint="cs"/>
-                <w:rtl/>
-              </w:rPr>
-              <w:t xml:space="preserve"> חלקית</w:t>
+              <w:t xml:space="preserve"> רספונסיביות חלקית</w:t>
             </w:r>
           </w:p>
         </w:tc>
@@ -731,7 +636,6 @@
               <w:spacing w:line="360" w:lineRule="auto"/>
               <w:ind w:right="357"/>
               <w:rPr>
-                <w:rFonts w:hint="cs"/>
                 <w:rtl/>
               </w:rPr>
             </w:pPr>
@@ -760,7 +664,6 @@
               <w:spacing w:line="360" w:lineRule="auto"/>
               <w:ind w:right="357"/>
               <w:rPr>
-                <w:rFonts w:hint="cs"/>
                 <w:rtl/>
                 <w:lang w:val="en-US"/>
               </w:rPr>
@@ -1286,27 +1189,7 @@
           <w:szCs w:val="23"/>
           <w:shd w:val="clear" w:color="auto" w:fill="FFFFFF"/>
         </w:rPr>
-        <w:t xml:space="preserve">**Local Tourism Guide App**: Develop an app that showcases local tourist attractions, restaurants, and cultural events. Include user reviews, </w:t>
-      </w:r>
-      <w:proofErr w:type="spellStart"/>
-      <w:r>
-        <w:rPr>
-          <w:color w:val="000000"/>
-          <w:sz w:val="23"/>
-          <w:szCs w:val="23"/>
-          <w:shd w:val="clear" w:color="auto" w:fill="FFFFFF"/>
-        </w:rPr>
-        <w:t>navigatio</w:t>
-      </w:r>
-      <w:proofErr w:type="spellEnd"/>
-      <w:r>
-        <w:rPr>
-          <w:color w:val="000000"/>
-          <w:sz w:val="23"/>
-          <w:szCs w:val="23"/>
-          <w:shd w:val="clear" w:color="auto" w:fill="FFFFFF"/>
-        </w:rPr>
-        <w:t xml:space="preserve"> features, and event booking options.</w:t>
+        <w:t>**Local Tourism Guide App**: Develop an app that showcases local tourist attractions, restaurants, and cultural events. Include user reviews, navigatio features, and event booking options.</w:t>
       </w:r>
     </w:p>
     <w:p>
@@ -1319,6 +1202,7 @@
       </w:pPr>
       <w:r>
         <w:rPr>
+          <w:noProof/>
           <w:rtl/>
           <w:lang w:val="en-US"/>
         </w:rPr>
@@ -1378,6 +1262,7 @@
       </w:pPr>
       <w:r>
         <w:rPr>
+          <w:noProof/>
           <w:rtl/>
           <w:lang w:val="en-US"/>
         </w:rPr>
@@ -1428,6 +1313,7 @@
       </w:pPr>
       <w:r>
         <w:rPr>
+          <w:noProof/>
           <w:rtl/>
           <w:lang w:val="en-US"/>
         </w:rPr>
@@ -1502,54 +1388,37 @@
         </w:rPr>
         <w:t xml:space="preserve">מודל המציג </w:t>
       </w:r>
-      <w:proofErr w:type="spellStart"/>
       <w:r>
         <w:rPr>
           <w:lang w:val="en-US"/>
         </w:rPr>
-        <w:t>geolocaton</w:t>
-      </w:r>
-      <w:proofErr w:type="spellEnd"/>
-      <w:r>
-        <w:rPr>
+        <w:t xml:space="preserve">geolocaton </w:t>
+      </w:r>
+      <w:r>
+        <w:rPr>
+          <w:rFonts w:hint="cs"/>
+          <w:rtl/>
           <w:lang w:val="en-US"/>
         </w:rPr>
-        <w:t xml:space="preserve"> </w:t>
-      </w:r>
-      <w:proofErr w:type="spellStart"/>
-      <w:r>
-        <w:rPr>
-          <w:rFonts w:hint="cs"/>
+        <w:t>ען מרחק לנקודה של האטרקציה</w:t>
+      </w:r>
+      <w:r>
+        <w:rPr>
           <w:rtl/>
           <w:lang w:val="en-US"/>
         </w:rPr>
-        <w:t>ען</w:t>
-      </w:r>
-      <w:proofErr w:type="spellEnd"/>
-      <w:r>
-        <w:rPr>
-          <w:rFonts w:hint="cs"/>
+        <w:br/>
+      </w:r>
+      <w:r>
+        <w:rPr>
           <w:rtl/>
           <w:lang w:val="en-US"/>
         </w:rPr>
-        <w:t xml:space="preserve"> מרחק לנקודה של האטרקציה</w:t>
-      </w:r>
-      <w:r>
-        <w:rPr>
-          <w:rtl/>
-          <w:lang w:val="en-US"/>
-        </w:rPr>
         <w:br/>
       </w:r>
       <w:r>
         <w:rPr>
-          <w:rtl/>
-          <w:lang w:val="en-US"/>
-        </w:rPr>
-        <w:br/>
-      </w:r>
-      <w:r>
-        <w:rPr>
+          <w:noProof/>
           <w:rtl/>
           <w:lang w:val="en-US"/>
         </w:rPr>
@@ -1609,6 +1478,7 @@
       </w:pPr>
       <w:r>
         <w:rPr>
+          <w:noProof/>
           <w:rtl/>
           <w:lang w:val="en-US"/>
         </w:rPr>
@@ -1660,6 +1530,7 @@
       </w:pPr>
       <w:r>
         <w:rPr>
+          <w:noProof/>
           <w:rtl/>
           <w:lang w:val="en-US"/>
         </w:rPr>
@@ -1714,7 +1585,6 @@
       <w:pPr>
         <w:bidi/>
         <w:rPr>
-          <w:rFonts w:hint="cs"/>
           <w:rtl/>
           <w:lang w:val="en-US"/>
         </w:rPr>
@@ -1790,7 +1660,6 @@
       <w:pStyle w:val="ae"/>
       <w:bidi/>
       <w:rPr>
-        <w:rFonts w:hint="cs"/>
         <w:rtl/>
         <w:lang w:val="en-US"/>
       </w:rPr>
@@ -1809,14 +1678,6 @@
         <w:lang w:val="en-US"/>
       </w:rPr>
       <w:br/>
-    </w:r>
-    <w:r>
-      <w:rPr>
-        <w:rFonts w:hint="cs"/>
-        <w:rtl/>
-        <w:lang w:val="en-US"/>
-      </w:rPr>
-      <w:t>ת.ז. 315040519, 211920624, 318189677, 321375388, 316194315</w:t>
     </w:r>
   </w:p>
 </w:hdr>

</xml_diff>

<commit_message>
Updated latest HW1 (#25)
updated hw1 folder to have the latest changes ..
</commit_message>
<xml_diff>
--- a/HW1/hw1.docx
+++ b/HW1/hw1.docx
@@ -734,7 +734,7 @@
     </w:tbl>
     <w:p>
       <w:pPr>
-        <w:pStyle w:val="a9"/>
+        <w:pStyle w:val="ListParagraph"/>
         <w:numPr>
           <w:ilvl w:val="0"/>
           <w:numId w:val="1"/>
@@ -789,7 +789,7 @@
     </w:p>
     <w:p>
       <w:pPr>
-        <w:pStyle w:val="a9"/>
+        <w:pStyle w:val="ListParagraph"/>
         <w:numPr>
           <w:ilvl w:val="0"/>
           <w:numId w:val="1"/>
@@ -806,7 +806,7 @@
     </w:p>
     <w:p>
       <w:pPr>
-        <w:pStyle w:val="a9"/>
+        <w:pStyle w:val="ListParagraph"/>
         <w:bidi/>
         <w:spacing w:after="160" w:line="259" w:lineRule="auto"/>
       </w:pPr>
@@ -820,7 +820,7 @@
     </w:p>
     <w:p>
       <w:pPr>
-        <w:pStyle w:val="a9"/>
+        <w:pStyle w:val="ListParagraph"/>
         <w:bidi/>
         <w:spacing w:after="160" w:line="259" w:lineRule="auto"/>
       </w:pPr>
@@ -834,7 +834,7 @@
     </w:p>
     <w:p>
       <w:pPr>
-        <w:pStyle w:val="a9"/>
+        <w:pStyle w:val="ListParagraph"/>
         <w:bidi/>
         <w:spacing w:after="160" w:line="259" w:lineRule="auto"/>
       </w:pPr>
@@ -848,7 +848,7 @@
     </w:p>
     <w:p>
       <w:pPr>
-        <w:pStyle w:val="a9"/>
+        <w:pStyle w:val="ListParagraph"/>
         <w:bidi/>
         <w:spacing w:after="160" w:line="259" w:lineRule="auto"/>
       </w:pPr>
@@ -862,7 +862,7 @@
     </w:p>
     <w:p>
       <w:pPr>
-        <w:pStyle w:val="a9"/>
+        <w:pStyle w:val="ListParagraph"/>
         <w:bidi/>
         <w:spacing w:after="160" w:line="259" w:lineRule="auto"/>
       </w:pPr>
@@ -876,7 +876,7 @@
     </w:p>
     <w:p>
       <w:pPr>
-        <w:pStyle w:val="a9"/>
+        <w:pStyle w:val="ListParagraph"/>
         <w:bidi/>
         <w:spacing w:after="160" w:line="259" w:lineRule="auto"/>
       </w:pPr>
@@ -890,7 +890,7 @@
     </w:p>
     <w:p>
       <w:pPr>
-        <w:pStyle w:val="a9"/>
+        <w:pStyle w:val="ListParagraph"/>
         <w:bidi/>
         <w:spacing w:after="160" w:line="259" w:lineRule="auto"/>
       </w:pPr>
@@ -904,7 +904,7 @@
     </w:p>
     <w:p>
       <w:pPr>
-        <w:pStyle w:val="a9"/>
+        <w:pStyle w:val="ListParagraph"/>
         <w:bidi/>
         <w:spacing w:after="160" w:line="259" w:lineRule="auto"/>
       </w:pPr>
@@ -921,7 +921,7 @@
     </w:p>
     <w:p>
       <w:pPr>
-        <w:pStyle w:val="a9"/>
+        <w:pStyle w:val="ListParagraph"/>
         <w:bidi/>
         <w:spacing w:after="160" w:line="259" w:lineRule="auto"/>
       </w:pPr>
@@ -934,7 +934,7 @@
     </w:p>
     <w:p>
       <w:pPr>
-        <w:pStyle w:val="a9"/>
+        <w:pStyle w:val="ListParagraph"/>
         <w:bidi/>
         <w:spacing w:after="160" w:line="259" w:lineRule="auto"/>
       </w:pPr>
@@ -954,7 +954,7 @@
     </w:p>
     <w:p>
       <w:pPr>
-        <w:pStyle w:val="a9"/>
+        <w:pStyle w:val="ListParagraph"/>
         <w:bidi/>
         <w:spacing w:after="160" w:line="259" w:lineRule="auto"/>
       </w:pPr>
@@ -968,7 +968,7 @@
     </w:p>
     <w:p>
       <w:pPr>
-        <w:pStyle w:val="a9"/>
+        <w:pStyle w:val="ListParagraph"/>
         <w:bidi/>
         <w:spacing w:after="160" w:line="259" w:lineRule="auto"/>
       </w:pPr>
@@ -988,7 +988,7 @@
     </w:p>
     <w:p>
       <w:pPr>
-        <w:pStyle w:val="a9"/>
+        <w:pStyle w:val="ListParagraph"/>
         <w:bidi/>
         <w:spacing w:after="160" w:line="259" w:lineRule="auto"/>
       </w:pPr>
@@ -1002,7 +1002,7 @@
     </w:p>
     <w:p>
       <w:pPr>
-        <w:pStyle w:val="a9"/>
+        <w:pStyle w:val="ListParagraph"/>
         <w:bidi/>
         <w:spacing w:after="160" w:line="259" w:lineRule="auto"/>
       </w:pPr>
@@ -1022,7 +1022,7 @@
     </w:p>
     <w:p>
       <w:pPr>
-        <w:pStyle w:val="a9"/>
+        <w:pStyle w:val="ListParagraph"/>
         <w:bidi/>
         <w:spacing w:after="160" w:line="259" w:lineRule="auto"/>
       </w:pPr>
@@ -1036,7 +1036,7 @@
     </w:p>
     <w:p>
       <w:pPr>
-        <w:pStyle w:val="a9"/>
+        <w:pStyle w:val="ListParagraph"/>
         <w:bidi/>
         <w:spacing w:after="160" w:line="259" w:lineRule="auto"/>
       </w:pPr>
@@ -1056,7 +1056,7 @@
     </w:p>
     <w:p>
       <w:pPr>
-        <w:pStyle w:val="a9"/>
+        <w:pStyle w:val="ListParagraph"/>
         <w:bidi/>
         <w:spacing w:after="160" w:line="259" w:lineRule="auto"/>
       </w:pPr>
@@ -1070,7 +1070,7 @@
     </w:p>
     <w:p>
       <w:pPr>
-        <w:pStyle w:val="a9"/>
+        <w:pStyle w:val="ListParagraph"/>
         <w:bidi/>
         <w:spacing w:after="160" w:line="259" w:lineRule="auto"/>
       </w:pPr>
@@ -1090,7 +1090,7 @@
     </w:p>
     <w:p>
       <w:pPr>
-        <w:pStyle w:val="a9"/>
+        <w:pStyle w:val="ListParagraph"/>
         <w:bidi/>
         <w:spacing w:after="160" w:line="259" w:lineRule="auto"/>
       </w:pPr>
@@ -1113,7 +1113,7 @@
     </w:p>
     <w:p>
       <w:pPr>
-        <w:pStyle w:val="a9"/>
+        <w:pStyle w:val="ListParagraph"/>
         <w:bidi/>
         <w:spacing w:after="160" w:line="259" w:lineRule="auto"/>
       </w:pPr>
@@ -1165,7 +1165,7 @@
     </w:p>
     <w:p>
       <w:pPr>
-        <w:pStyle w:val="a9"/>
+        <w:pStyle w:val="ListParagraph"/>
         <w:numPr>
           <w:ilvl w:val="0"/>
           <w:numId w:val="1"/>
@@ -1400,7 +1400,31 @@
           <w:rtl/>
           <w:lang w:val="en-US"/>
         </w:rPr>
-        <w:t>ען מרחק לנקודה של האטרקציה</w:t>
+        <w:t xml:space="preserve"> </w:t>
+      </w:r>
+      <w:r>
+        <w:rPr>
+          <w:rFonts w:hint="cs"/>
+          <w:rtl/>
+          <w:lang w:val="en-US"/>
+        </w:rPr>
+        <w:t>ע</w:t>
+      </w:r>
+      <w:r>
+        <w:rPr>
+          <w:rFonts w:hint="cs"/>
+          <w:rtl/>
+          <w:lang w:val="en-US"/>
+        </w:rPr>
+        <w:t>ם</w:t>
+      </w:r>
+      <w:r>
+        <w:rPr>
+          <w:rFonts w:hint="cs"/>
+          <w:rtl/>
+          <w:lang w:val="en-US"/>
+        </w:rPr>
+        <w:t xml:space="preserve"> מרחק לנקודה של האטרקציה</w:t>
       </w:r>
       <w:r>
         <w:rPr>
@@ -1589,9 +1613,172 @@
           <w:lang w:val="en-US"/>
         </w:rPr>
       </w:pPr>
+      <w:r>
+        <w:rPr>
+          <w:noProof/>
+          <w:lang w:val="en-US"/>
+        </w:rPr>
+        <w:lastRenderedPageBreak/>
+        <w:drawing>
+          <wp:inline distT="0" distB="0" distL="0" distR="0" wp14:anchorId="43C42007" wp14:editId="1C769457">
+            <wp:extent cx="5257800" cy="2649220"/>
+            <wp:effectExtent l="0" t="0" r="0" b="0"/>
+            <wp:docPr id="993759929" name="Picture 3"/>
+            <wp:cNvGraphicFramePr>
+              <a:graphicFrameLocks xmlns:a="http://schemas.openxmlformats.org/drawingml/2006/main" noChangeAspect="1"/>
+            </wp:cNvGraphicFramePr>
+            <a:graphic xmlns:a="http://schemas.openxmlformats.org/drawingml/2006/main">
+              <a:graphicData uri="http://schemas.openxmlformats.org/drawingml/2006/picture">
+                <pic:pic xmlns:pic="http://schemas.openxmlformats.org/drawingml/2006/picture">
+                  <pic:nvPicPr>
+                    <pic:cNvPr id="0" name="Picture 3"/>
+                    <pic:cNvPicPr>
+                      <a:picLocks noChangeAspect="1" noChangeArrowheads="1"/>
+                    </pic:cNvPicPr>
+                  </pic:nvPicPr>
+                  <pic:blipFill>
+                    <a:blip r:embed="rId13" cstate="print">
+                      <a:extLst>
+                        <a:ext uri="{28A0092B-C50C-407E-A947-70E740481C1C}">
+                          <a14:useLocalDpi xmlns:a14="http://schemas.microsoft.com/office/drawing/2010/main" val="0"/>
+                        </a:ext>
+                      </a:extLst>
+                    </a:blip>
+                    <a:srcRect/>
+                    <a:stretch>
+                      <a:fillRect/>
+                    </a:stretch>
+                  </pic:blipFill>
+                  <pic:spPr bwMode="auto">
+                    <a:xfrm>
+                      <a:off x="0" y="0"/>
+                      <a:ext cx="5257800" cy="2649220"/>
+                    </a:xfrm>
+                    <a:prstGeom prst="rect">
+                      <a:avLst/>
+                    </a:prstGeom>
+                    <a:noFill/>
+                    <a:ln>
+                      <a:noFill/>
+                    </a:ln>
+                  </pic:spPr>
+                </pic:pic>
+              </a:graphicData>
+            </a:graphic>
+          </wp:inline>
+        </w:drawing>
+      </w:r>
+      <w:r>
+        <w:rPr>
+          <w:noProof/>
+          <w:lang w:val="en-US"/>
+        </w:rPr>
+        <w:drawing>
+          <wp:inline distT="0" distB="0" distL="0" distR="0" wp14:anchorId="4CC741E9" wp14:editId="00D5930A">
+            <wp:extent cx="5269230" cy="2632075"/>
+            <wp:effectExtent l="0" t="0" r="7620" b="0"/>
+            <wp:docPr id="1972926232" name="Picture 2"/>
+            <wp:cNvGraphicFramePr>
+              <a:graphicFrameLocks xmlns:a="http://schemas.openxmlformats.org/drawingml/2006/main" noChangeAspect="1"/>
+            </wp:cNvGraphicFramePr>
+            <a:graphic xmlns:a="http://schemas.openxmlformats.org/drawingml/2006/main">
+              <a:graphicData uri="http://schemas.openxmlformats.org/drawingml/2006/picture">
+                <pic:pic xmlns:pic="http://schemas.openxmlformats.org/drawingml/2006/picture">
+                  <pic:nvPicPr>
+                    <pic:cNvPr id="0" name="Picture 2"/>
+                    <pic:cNvPicPr>
+                      <a:picLocks noChangeAspect="1" noChangeArrowheads="1"/>
+                    </pic:cNvPicPr>
+                  </pic:nvPicPr>
+                  <pic:blipFill>
+                    <a:blip r:embed="rId14" cstate="print">
+                      <a:extLst>
+                        <a:ext uri="{28A0092B-C50C-407E-A947-70E740481C1C}">
+                          <a14:useLocalDpi xmlns:a14="http://schemas.microsoft.com/office/drawing/2010/main" val="0"/>
+                        </a:ext>
+                      </a:extLst>
+                    </a:blip>
+                    <a:srcRect/>
+                    <a:stretch>
+                      <a:fillRect/>
+                    </a:stretch>
+                  </pic:blipFill>
+                  <pic:spPr bwMode="auto">
+                    <a:xfrm>
+                      <a:off x="0" y="0"/>
+                      <a:ext cx="5269230" cy="2632075"/>
+                    </a:xfrm>
+                    <a:prstGeom prst="rect">
+                      <a:avLst/>
+                    </a:prstGeom>
+                    <a:noFill/>
+                    <a:ln>
+                      <a:noFill/>
+                    </a:ln>
+                  </pic:spPr>
+                </pic:pic>
+              </a:graphicData>
+            </a:graphic>
+          </wp:inline>
+        </w:drawing>
+      </w:r>
+      <w:r>
+        <w:rPr>
+          <w:noProof/>
+          <w:lang w:val="en-US"/>
+        </w:rPr>
+        <w:drawing>
+          <wp:inline distT="0" distB="0" distL="0" distR="0" wp14:anchorId="4FB77492" wp14:editId="112984BA">
+            <wp:extent cx="5269230" cy="2573020"/>
+            <wp:effectExtent l="0" t="0" r="7620" b="0"/>
+            <wp:docPr id="703757221" name="Picture 1"/>
+            <wp:cNvGraphicFramePr>
+              <a:graphicFrameLocks xmlns:a="http://schemas.openxmlformats.org/drawingml/2006/main" noChangeAspect="1"/>
+            </wp:cNvGraphicFramePr>
+            <a:graphic xmlns:a="http://schemas.openxmlformats.org/drawingml/2006/main">
+              <a:graphicData uri="http://schemas.openxmlformats.org/drawingml/2006/picture">
+                <pic:pic xmlns:pic="http://schemas.openxmlformats.org/drawingml/2006/picture">
+                  <pic:nvPicPr>
+                    <pic:cNvPr id="0" name="Picture 1"/>
+                    <pic:cNvPicPr>
+                      <a:picLocks noChangeAspect="1" noChangeArrowheads="1"/>
+                    </pic:cNvPicPr>
+                  </pic:nvPicPr>
+                  <pic:blipFill>
+                    <a:blip r:embed="rId15" cstate="print">
+                      <a:extLst>
+                        <a:ext uri="{28A0092B-C50C-407E-A947-70E740481C1C}">
+                          <a14:useLocalDpi xmlns:a14="http://schemas.microsoft.com/office/drawing/2010/main" val="0"/>
+                        </a:ext>
+                      </a:extLst>
+                    </a:blip>
+                    <a:srcRect/>
+                    <a:stretch>
+                      <a:fillRect/>
+                    </a:stretch>
+                  </pic:blipFill>
+                  <pic:spPr bwMode="auto">
+                    <a:xfrm>
+                      <a:off x="0" y="0"/>
+                      <a:ext cx="5269230" cy="2573020"/>
+                    </a:xfrm>
+                    <a:prstGeom prst="rect">
+                      <a:avLst/>
+                    </a:prstGeom>
+                    <a:noFill/>
+                    <a:ln>
+                      <a:noFill/>
+                    </a:ln>
+                  </pic:spPr>
+                </pic:pic>
+              </a:graphicData>
+            </a:graphic>
+          </wp:inline>
+        </w:drawing>
+      </w:r>
     </w:p>
     <w:sectPr>
-      <w:headerReference w:type="default" r:id="rId13"/>
+      <w:headerReference w:type="default" r:id="rId16"/>
       <w:pgSz w:w="11906" w:h="16838"/>
       <w:pgMar w:top="1440" w:right="1800" w:bottom="1440" w:left="1800" w:header="708" w:footer="708" w:gutter="0"/>
       <w:cols w:space="708"/>
@@ -1657,7 +1844,7 @@
 <w:hdr xmlns:wpc="http://schemas.microsoft.com/office/word/2010/wordprocessingCanvas" xmlns:cx="http://schemas.microsoft.com/office/drawing/2014/chartex" xmlns:cx1="http://schemas.microsoft.com/office/drawing/2015/9/8/chartex" xmlns:cx2="http://schemas.microsoft.com/office/drawing/2015/10/21/chartex" xmlns:cx3="http://schemas.microsoft.com/office/drawing/2016/5/9/chartex" xmlns:cx4="http://schemas.microsoft.com/office/drawing/2016/5/10/chartex" xmlns:cx5="http://schemas.microsoft.com/office/drawing/2016/5/11/chartex" xmlns:cx6="http://schemas.microsoft.com/office/drawing/2016/5/12/chartex" xmlns:cx7="http://schemas.microsoft.com/office/drawing/2016/5/13/chartex" xmlns:cx8="http://schemas.microsoft.com/office/drawing/2016/5/14/chartex" xmlns:mc="http://schemas.openxmlformats.org/markup-compatibility/2006" xmlns:aink="http://schemas.microsoft.com/office/drawing/2016/ink" xmlns:am3d="http://schemas.microsoft.com/office/drawing/2017/model3d" xmlns:o="urn:schemas-microsoft-com:office:office" xmlns:oel="http://schemas.microsoft.com/office/2019/extlst" xmlns:r="http://schemas.openxmlformats.org/officeDocument/2006/relationships" xmlns:m="http://schemas.openxmlformats.org/officeDocument/2006/math" xmlns:v="urn:schemas-microsoft-com:vml" xmlns:wp14="http://schemas.microsoft.com/office/word/2010/wordprocessingDrawing" xmlns:wp="http://schemas.openxmlformats.org/drawingml/2006/wordprocessingDrawing" xmlns:w10="urn:schemas-microsoft-com:office:word" xmlns:w="http://schemas.openxmlformats.org/wordprocessingml/2006/main" xmlns:w14="http://schemas.microsoft.com/office/word/2010/wordml" xmlns:w15="http://schemas.microsoft.com/office/word/2012/wordml" xmlns:w16cex="http://schemas.microsoft.com/office/word/2018/wordml/cex" xmlns:w16cid="http://schemas.microsoft.com/office/word/2016/wordml/cid" xmlns:w16="http://schemas.microsoft.com/office/word/2018/wordml" xmlns:w16du="http://schemas.microsoft.com/office/word/2023/wordml/word16du" xmlns:w16sdtdh="http://schemas.microsoft.com/office/word/2020/wordml/sdtdatahash" xmlns:w16se="http://schemas.microsoft.com/office/word/2015/wordml/symex" xmlns:wpg="http://schemas.microsoft.com/office/word/2010/wordprocessingGroup" xmlns:wpi="http://schemas.microsoft.com/office/word/2010/wordprocessingInk" xmlns:wne="http://schemas.microsoft.com/office/word/2006/wordml" xmlns:wps="http://schemas.microsoft.com/office/word/2010/wordprocessingShape" mc:Ignorable="w14 w15 w16se w16cid w16 w16cex w16sdtdh w16du wp14">
   <w:p>
     <w:pPr>
-      <w:pStyle w:val="ae"/>
+      <w:pStyle w:val="Header"/>
       <w:bidi/>
       <w:rPr>
         <w:rtl/>
@@ -2174,7 +2361,7 @@
     <w:lsdException w:name="Unresolved Mention" w:semiHidden="1" w:unhideWhenUsed="1"/>
     <w:lsdException w:name="Smart Link" w:semiHidden="1" w:unhideWhenUsed="1"/>
   </w:latentStyles>
-  <w:style w:type="paragraph" w:default="1" w:styleId="a">
+  <w:style w:type="paragraph" w:default="1" w:styleId="Normal">
     <w:name w:val="Normal"/>
     <w:qFormat/>
     <w:rsid w:val="008B4A2F"/>
@@ -2188,11 +2375,11 @@
       <w14:ligatures w14:val="none"/>
     </w:rPr>
   </w:style>
-  <w:style w:type="paragraph" w:styleId="1">
+  <w:style w:type="paragraph" w:styleId="Heading1">
     <w:name w:val="heading 1"/>
-    <w:basedOn w:val="a"/>
-    <w:next w:val="a"/>
-    <w:link w:val="10"/>
+    <w:basedOn w:val="Normal"/>
+    <w:next w:val="Normal"/>
+    <w:link w:val="Heading1Char"/>
     <w:uiPriority w:val="9"/>
     <w:qFormat/>
     <w:rsid w:val="008B4A2F"/>
@@ -2209,11 +2396,11 @@
       <w:szCs w:val="40"/>
     </w:rPr>
   </w:style>
-  <w:style w:type="paragraph" w:styleId="2">
+  <w:style w:type="paragraph" w:styleId="Heading2">
     <w:name w:val="heading 2"/>
-    <w:basedOn w:val="a"/>
-    <w:next w:val="a"/>
-    <w:link w:val="20"/>
+    <w:basedOn w:val="Normal"/>
+    <w:next w:val="Normal"/>
+    <w:link w:val="Heading2Char"/>
     <w:uiPriority w:val="9"/>
     <w:semiHidden/>
     <w:unhideWhenUsed/>
@@ -2232,11 +2419,11 @@
       <w:szCs w:val="32"/>
     </w:rPr>
   </w:style>
-  <w:style w:type="paragraph" w:styleId="3">
+  <w:style w:type="paragraph" w:styleId="Heading3">
     <w:name w:val="heading 3"/>
-    <w:basedOn w:val="a"/>
-    <w:next w:val="a"/>
-    <w:link w:val="30"/>
+    <w:basedOn w:val="Normal"/>
+    <w:next w:val="Normal"/>
+    <w:link w:val="Heading3Char"/>
     <w:uiPriority w:val="9"/>
     <w:semiHidden/>
     <w:unhideWhenUsed/>
@@ -2255,11 +2442,11 @@
       <w:szCs w:val="28"/>
     </w:rPr>
   </w:style>
-  <w:style w:type="paragraph" w:styleId="4">
+  <w:style w:type="paragraph" w:styleId="Heading4">
     <w:name w:val="heading 4"/>
-    <w:basedOn w:val="a"/>
-    <w:next w:val="a"/>
-    <w:link w:val="40"/>
+    <w:basedOn w:val="Normal"/>
+    <w:next w:val="Normal"/>
+    <w:link w:val="Heading4Char"/>
     <w:uiPriority w:val="9"/>
     <w:semiHidden/>
     <w:unhideWhenUsed/>
@@ -2278,11 +2465,11 @@
       <w:color w:val="0F4761" w:themeColor="accent1" w:themeShade="BF"/>
     </w:rPr>
   </w:style>
-  <w:style w:type="paragraph" w:styleId="5">
+  <w:style w:type="paragraph" w:styleId="Heading5">
     <w:name w:val="heading 5"/>
-    <w:basedOn w:val="a"/>
-    <w:next w:val="a"/>
-    <w:link w:val="50"/>
+    <w:basedOn w:val="Normal"/>
+    <w:next w:val="Normal"/>
+    <w:link w:val="Heading5Char"/>
     <w:uiPriority w:val="9"/>
     <w:semiHidden/>
     <w:unhideWhenUsed/>
@@ -2299,11 +2486,11 @@
       <w:color w:val="0F4761" w:themeColor="accent1" w:themeShade="BF"/>
     </w:rPr>
   </w:style>
-  <w:style w:type="paragraph" w:styleId="6">
+  <w:style w:type="paragraph" w:styleId="Heading6">
     <w:name w:val="heading 6"/>
-    <w:basedOn w:val="a"/>
-    <w:next w:val="a"/>
-    <w:link w:val="60"/>
+    <w:basedOn w:val="Normal"/>
+    <w:next w:val="Normal"/>
+    <w:link w:val="Heading6Char"/>
     <w:uiPriority w:val="9"/>
     <w:semiHidden/>
     <w:unhideWhenUsed/>
@@ -2322,11 +2509,11 @@
       <w:color w:val="595959" w:themeColor="text1" w:themeTint="A6"/>
     </w:rPr>
   </w:style>
-  <w:style w:type="paragraph" w:styleId="7">
+  <w:style w:type="paragraph" w:styleId="Heading7">
     <w:name w:val="heading 7"/>
-    <w:basedOn w:val="a"/>
-    <w:next w:val="a"/>
-    <w:link w:val="70"/>
+    <w:basedOn w:val="Normal"/>
+    <w:next w:val="Normal"/>
+    <w:link w:val="Heading7Char"/>
     <w:uiPriority w:val="9"/>
     <w:semiHidden/>
     <w:unhideWhenUsed/>
@@ -2343,11 +2530,11 @@
       <w:color w:val="595959" w:themeColor="text1" w:themeTint="A6"/>
     </w:rPr>
   </w:style>
-  <w:style w:type="paragraph" w:styleId="8">
+  <w:style w:type="paragraph" w:styleId="Heading8">
     <w:name w:val="heading 8"/>
-    <w:basedOn w:val="a"/>
-    <w:next w:val="a"/>
-    <w:link w:val="80"/>
+    <w:basedOn w:val="Normal"/>
+    <w:next w:val="Normal"/>
+    <w:link w:val="Heading8Char"/>
     <w:uiPriority w:val="9"/>
     <w:semiHidden/>
     <w:unhideWhenUsed/>
@@ -2365,11 +2552,11 @@
       <w:color w:val="272727" w:themeColor="text1" w:themeTint="D8"/>
     </w:rPr>
   </w:style>
-  <w:style w:type="paragraph" w:styleId="9">
+  <w:style w:type="paragraph" w:styleId="Heading9">
     <w:name w:val="heading 9"/>
-    <w:basedOn w:val="a"/>
-    <w:next w:val="a"/>
-    <w:link w:val="90"/>
+    <w:basedOn w:val="Normal"/>
+    <w:next w:val="Normal"/>
+    <w:link w:val="Heading9Char"/>
     <w:uiPriority w:val="9"/>
     <w:semiHidden/>
     <w:unhideWhenUsed/>
@@ -2385,13 +2572,13 @@
       <w:color w:val="272727" w:themeColor="text1" w:themeTint="D8"/>
     </w:rPr>
   </w:style>
-  <w:style w:type="character" w:default="1" w:styleId="a0">
+  <w:style w:type="character" w:default="1" w:styleId="DefaultParagraphFont">
     <w:name w:val="Default Paragraph Font"/>
     <w:uiPriority w:val="1"/>
     <w:semiHidden/>
     <w:unhideWhenUsed/>
   </w:style>
-  <w:style w:type="table" w:default="1" w:styleId="a1">
+  <w:style w:type="table" w:default="1" w:styleId="TableNormal">
     <w:name w:val="Normal Table"/>
     <w:uiPriority w:val="99"/>
     <w:semiHidden/>
@@ -2406,16 +2593,16 @@
       </w:tblCellMar>
     </w:tblPr>
   </w:style>
-  <w:style w:type="numbering" w:default="1" w:styleId="a2">
+  <w:style w:type="numbering" w:default="1" w:styleId="NoList">
     <w:name w:val="No List"/>
     <w:uiPriority w:val="99"/>
     <w:semiHidden/>
     <w:unhideWhenUsed/>
   </w:style>
-  <w:style w:type="character" w:customStyle="1" w:styleId="10">
-    <w:name w:val="כותרת 1 תו"/>
-    <w:basedOn w:val="a0"/>
-    <w:link w:val="1"/>
+  <w:style w:type="character" w:customStyle="1" w:styleId="Heading1Char">
+    <w:name w:val="Heading 1 Char"/>
+    <w:basedOn w:val="DefaultParagraphFont"/>
+    <w:link w:val="Heading1"/>
     <w:uiPriority w:val="9"/>
     <w:rsid w:val="008B4A2F"/>
     <w:rPr>
@@ -2425,10 +2612,10 @@
       <w:szCs w:val="40"/>
     </w:rPr>
   </w:style>
-  <w:style w:type="character" w:customStyle="1" w:styleId="20">
-    <w:name w:val="כותרת 2 תו"/>
-    <w:basedOn w:val="a0"/>
-    <w:link w:val="2"/>
+  <w:style w:type="character" w:customStyle="1" w:styleId="Heading2Char">
+    <w:name w:val="Heading 2 Char"/>
+    <w:basedOn w:val="DefaultParagraphFont"/>
+    <w:link w:val="Heading2"/>
     <w:uiPriority w:val="9"/>
     <w:semiHidden/>
     <w:rsid w:val="008B4A2F"/>
@@ -2439,10 +2626,10 @@
       <w:szCs w:val="32"/>
     </w:rPr>
   </w:style>
-  <w:style w:type="character" w:customStyle="1" w:styleId="30">
-    <w:name w:val="כותרת 3 תו"/>
-    <w:basedOn w:val="a0"/>
-    <w:link w:val="3"/>
+  <w:style w:type="character" w:customStyle="1" w:styleId="Heading3Char">
+    <w:name w:val="Heading 3 Char"/>
+    <w:basedOn w:val="DefaultParagraphFont"/>
+    <w:link w:val="Heading3"/>
     <w:uiPriority w:val="9"/>
     <w:semiHidden/>
     <w:rsid w:val="008B4A2F"/>
@@ -2453,10 +2640,10 @@
       <w:szCs w:val="28"/>
     </w:rPr>
   </w:style>
-  <w:style w:type="character" w:customStyle="1" w:styleId="40">
-    <w:name w:val="כותרת 4 תו"/>
-    <w:basedOn w:val="a0"/>
-    <w:link w:val="4"/>
+  <w:style w:type="character" w:customStyle="1" w:styleId="Heading4Char">
+    <w:name w:val="Heading 4 Char"/>
+    <w:basedOn w:val="DefaultParagraphFont"/>
+    <w:link w:val="Heading4"/>
     <w:uiPriority w:val="9"/>
     <w:semiHidden/>
     <w:rsid w:val="008B4A2F"/>
@@ -2467,10 +2654,10 @@
       <w:color w:val="0F4761" w:themeColor="accent1" w:themeShade="BF"/>
     </w:rPr>
   </w:style>
-  <w:style w:type="character" w:customStyle="1" w:styleId="50">
-    <w:name w:val="כותרת 5 תו"/>
-    <w:basedOn w:val="a0"/>
-    <w:link w:val="5"/>
+  <w:style w:type="character" w:customStyle="1" w:styleId="Heading5Char">
+    <w:name w:val="Heading 5 Char"/>
+    <w:basedOn w:val="DefaultParagraphFont"/>
+    <w:link w:val="Heading5"/>
     <w:uiPriority w:val="9"/>
     <w:semiHidden/>
     <w:rsid w:val="008B4A2F"/>
@@ -2479,10 +2666,10 @@
       <w:color w:val="0F4761" w:themeColor="accent1" w:themeShade="BF"/>
     </w:rPr>
   </w:style>
-  <w:style w:type="character" w:customStyle="1" w:styleId="60">
-    <w:name w:val="כותרת 6 תו"/>
-    <w:basedOn w:val="a0"/>
-    <w:link w:val="6"/>
+  <w:style w:type="character" w:customStyle="1" w:styleId="Heading6Char">
+    <w:name w:val="Heading 6 Char"/>
+    <w:basedOn w:val="DefaultParagraphFont"/>
+    <w:link w:val="Heading6"/>
     <w:uiPriority w:val="9"/>
     <w:semiHidden/>
     <w:rsid w:val="008B4A2F"/>
@@ -2493,10 +2680,10 @@
       <w:color w:val="595959" w:themeColor="text1" w:themeTint="A6"/>
     </w:rPr>
   </w:style>
-  <w:style w:type="character" w:customStyle="1" w:styleId="70">
-    <w:name w:val="כותרת 7 תו"/>
-    <w:basedOn w:val="a0"/>
-    <w:link w:val="7"/>
+  <w:style w:type="character" w:customStyle="1" w:styleId="Heading7Char">
+    <w:name w:val="Heading 7 Char"/>
+    <w:basedOn w:val="DefaultParagraphFont"/>
+    <w:link w:val="Heading7"/>
     <w:uiPriority w:val="9"/>
     <w:semiHidden/>
     <w:rsid w:val="008B4A2F"/>
@@ -2505,10 +2692,10 @@
       <w:color w:val="595959" w:themeColor="text1" w:themeTint="A6"/>
     </w:rPr>
   </w:style>
-  <w:style w:type="character" w:customStyle="1" w:styleId="80">
-    <w:name w:val="כותרת 8 תו"/>
-    <w:basedOn w:val="a0"/>
-    <w:link w:val="8"/>
+  <w:style w:type="character" w:customStyle="1" w:styleId="Heading8Char">
+    <w:name w:val="Heading 8 Char"/>
+    <w:basedOn w:val="DefaultParagraphFont"/>
+    <w:link w:val="Heading8"/>
     <w:uiPriority w:val="9"/>
     <w:semiHidden/>
     <w:rsid w:val="008B4A2F"/>
@@ -2519,10 +2706,10 @@
       <w:color w:val="272727" w:themeColor="text1" w:themeTint="D8"/>
     </w:rPr>
   </w:style>
-  <w:style w:type="character" w:customStyle="1" w:styleId="90">
-    <w:name w:val="כותרת 9 תו"/>
-    <w:basedOn w:val="a0"/>
-    <w:link w:val="9"/>
+  <w:style w:type="character" w:customStyle="1" w:styleId="Heading9Char">
+    <w:name w:val="Heading 9 Char"/>
+    <w:basedOn w:val="DefaultParagraphFont"/>
+    <w:link w:val="Heading9"/>
     <w:uiPriority w:val="9"/>
     <w:semiHidden/>
     <w:rsid w:val="008B4A2F"/>
@@ -2531,11 +2718,11 @@
       <w:color w:val="272727" w:themeColor="text1" w:themeTint="D8"/>
     </w:rPr>
   </w:style>
-  <w:style w:type="paragraph" w:styleId="a3">
+  <w:style w:type="paragraph" w:styleId="Title">
     <w:name w:val="Title"/>
-    <w:basedOn w:val="a"/>
-    <w:next w:val="a"/>
-    <w:link w:val="a4"/>
+    <w:basedOn w:val="Normal"/>
+    <w:next w:val="Normal"/>
+    <w:link w:val="TitleChar"/>
     <w:uiPriority w:val="10"/>
     <w:qFormat/>
     <w:rsid w:val="008B4A2F"/>
@@ -2551,10 +2738,10 @@
       <w:szCs w:val="56"/>
     </w:rPr>
   </w:style>
-  <w:style w:type="character" w:customStyle="1" w:styleId="a4">
-    <w:name w:val="כותרת טקסט תו"/>
-    <w:basedOn w:val="a0"/>
-    <w:link w:val="a3"/>
+  <w:style w:type="character" w:customStyle="1" w:styleId="TitleChar">
+    <w:name w:val="Title Char"/>
+    <w:basedOn w:val="DefaultParagraphFont"/>
+    <w:link w:val="Title"/>
     <w:uiPriority w:val="10"/>
     <w:rsid w:val="008B4A2F"/>
     <w:rPr>
@@ -2565,11 +2752,11 @@
       <w:szCs w:val="56"/>
     </w:rPr>
   </w:style>
-  <w:style w:type="paragraph" w:styleId="a5">
+  <w:style w:type="paragraph" w:styleId="Subtitle">
     <w:name w:val="Subtitle"/>
-    <w:basedOn w:val="a"/>
-    <w:next w:val="a"/>
-    <w:link w:val="a6"/>
+    <w:basedOn w:val="Normal"/>
+    <w:next w:val="Normal"/>
+    <w:link w:val="SubtitleChar"/>
     <w:uiPriority w:val="11"/>
     <w:qFormat/>
     <w:rsid w:val="008B4A2F"/>
@@ -2586,10 +2773,10 @@
       <w:szCs w:val="28"/>
     </w:rPr>
   </w:style>
-  <w:style w:type="character" w:customStyle="1" w:styleId="a6">
-    <w:name w:val="כותרת משנה תו"/>
-    <w:basedOn w:val="a0"/>
-    <w:link w:val="a5"/>
+  <w:style w:type="character" w:customStyle="1" w:styleId="SubtitleChar">
+    <w:name w:val="Subtitle Char"/>
+    <w:basedOn w:val="DefaultParagraphFont"/>
+    <w:link w:val="Subtitle"/>
     <w:uiPriority w:val="11"/>
     <w:rsid w:val="008B4A2F"/>
     <w:rPr>
@@ -2600,11 +2787,11 @@
       <w:szCs w:val="28"/>
     </w:rPr>
   </w:style>
-  <w:style w:type="paragraph" w:styleId="a7">
+  <w:style w:type="paragraph" w:styleId="Quote">
     <w:name w:val="Quote"/>
-    <w:basedOn w:val="a"/>
-    <w:next w:val="a"/>
-    <w:link w:val="a8"/>
+    <w:basedOn w:val="Normal"/>
+    <w:next w:val="Normal"/>
+    <w:link w:val="QuoteChar"/>
     <w:uiPriority w:val="29"/>
     <w:qFormat/>
     <w:rsid w:val="008B4A2F"/>
@@ -2618,10 +2805,10 @@
       <w:color w:val="404040" w:themeColor="text1" w:themeTint="BF"/>
     </w:rPr>
   </w:style>
-  <w:style w:type="character" w:customStyle="1" w:styleId="a8">
-    <w:name w:val="ציטוט תו"/>
-    <w:basedOn w:val="a0"/>
-    <w:link w:val="a7"/>
+  <w:style w:type="character" w:customStyle="1" w:styleId="QuoteChar">
+    <w:name w:val="Quote Char"/>
+    <w:basedOn w:val="DefaultParagraphFont"/>
+    <w:link w:val="Quote"/>
     <w:uiPriority w:val="29"/>
     <w:rsid w:val="008B4A2F"/>
     <w:rPr>
@@ -2630,9 +2817,9 @@
       <w:color w:val="404040" w:themeColor="text1" w:themeTint="BF"/>
     </w:rPr>
   </w:style>
-  <w:style w:type="paragraph" w:styleId="a9">
+  <w:style w:type="paragraph" w:styleId="ListParagraph">
     <w:name w:val="List Paragraph"/>
-    <w:basedOn w:val="a"/>
+    <w:basedOn w:val="Normal"/>
     <w:uiPriority w:val="34"/>
     <w:qFormat/>
     <w:rsid w:val="008B4A2F"/>
@@ -2641,9 +2828,9 @@
       <w:contextualSpacing/>
     </w:pPr>
   </w:style>
-  <w:style w:type="character" w:styleId="aa">
+  <w:style w:type="character" w:styleId="IntenseEmphasis">
     <w:name w:val="Intense Emphasis"/>
-    <w:basedOn w:val="a0"/>
+    <w:basedOn w:val="DefaultParagraphFont"/>
     <w:uiPriority w:val="21"/>
     <w:qFormat/>
     <w:rsid w:val="008B4A2F"/>
@@ -2653,11 +2840,11 @@
       <w:color w:val="0F4761" w:themeColor="accent1" w:themeShade="BF"/>
     </w:rPr>
   </w:style>
-  <w:style w:type="paragraph" w:styleId="ab">
+  <w:style w:type="paragraph" w:styleId="IntenseQuote">
     <w:name w:val="Intense Quote"/>
-    <w:basedOn w:val="a"/>
-    <w:next w:val="a"/>
-    <w:link w:val="ac"/>
+    <w:basedOn w:val="Normal"/>
+    <w:next w:val="Normal"/>
+    <w:link w:val="IntenseQuoteChar"/>
     <w:uiPriority w:val="30"/>
     <w:qFormat/>
     <w:rsid w:val="008B4A2F"/>
@@ -2676,10 +2863,10 @@
       <w:color w:val="0F4761" w:themeColor="accent1" w:themeShade="BF"/>
     </w:rPr>
   </w:style>
-  <w:style w:type="character" w:customStyle="1" w:styleId="ac">
-    <w:name w:val="ציטוט חזק תו"/>
-    <w:basedOn w:val="a0"/>
-    <w:link w:val="ab"/>
+  <w:style w:type="character" w:customStyle="1" w:styleId="IntenseQuoteChar">
+    <w:name w:val="Intense Quote Char"/>
+    <w:basedOn w:val="DefaultParagraphFont"/>
+    <w:link w:val="IntenseQuote"/>
     <w:uiPriority w:val="30"/>
     <w:rsid w:val="008B4A2F"/>
     <w:rPr>
@@ -2688,9 +2875,9 @@
       <w:color w:val="0F4761" w:themeColor="accent1" w:themeShade="BF"/>
     </w:rPr>
   </w:style>
-  <w:style w:type="character" w:styleId="ad">
+  <w:style w:type="character" w:styleId="IntenseReference">
     <w:name w:val="Intense Reference"/>
-    <w:basedOn w:val="a0"/>
+    <w:basedOn w:val="DefaultParagraphFont"/>
     <w:uiPriority w:val="32"/>
     <w:qFormat/>
     <w:rsid w:val="008B4A2F"/>
@@ -2702,10 +2889,10 @@
       <w:spacing w:val="5"/>
     </w:rPr>
   </w:style>
-  <w:style w:type="paragraph" w:styleId="ae">
+  <w:style w:type="paragraph" w:styleId="Header">
     <w:name w:val="header"/>
-    <w:basedOn w:val="a"/>
-    <w:link w:val="af"/>
+    <w:basedOn w:val="Normal"/>
+    <w:link w:val="HeaderChar"/>
     <w:uiPriority w:val="99"/>
     <w:unhideWhenUsed/>
     <w:rsid w:val="003E1D05"/>
@@ -2717,10 +2904,10 @@
       <w:spacing w:line="240" w:lineRule="auto"/>
     </w:pPr>
   </w:style>
-  <w:style w:type="character" w:customStyle="1" w:styleId="af">
-    <w:name w:val="כותרת עליונה תו"/>
-    <w:basedOn w:val="a0"/>
-    <w:link w:val="ae"/>
+  <w:style w:type="character" w:customStyle="1" w:styleId="HeaderChar">
+    <w:name w:val="Header Char"/>
+    <w:basedOn w:val="DefaultParagraphFont"/>
+    <w:link w:val="Header"/>
     <w:uiPriority w:val="99"/>
     <w:rsid w:val="003E1D05"/>
     <w:rPr>
@@ -2730,10 +2917,10 @@
       <w14:ligatures w14:val="none"/>
     </w:rPr>
   </w:style>
-  <w:style w:type="paragraph" w:styleId="af0">
+  <w:style w:type="paragraph" w:styleId="Footer">
     <w:name w:val="footer"/>
-    <w:basedOn w:val="a"/>
-    <w:link w:val="af1"/>
+    <w:basedOn w:val="Normal"/>
+    <w:link w:val="FooterChar"/>
     <w:uiPriority w:val="99"/>
     <w:unhideWhenUsed/>
     <w:rsid w:val="003E1D05"/>
@@ -2745,10 +2932,10 @@
       <w:spacing w:line="240" w:lineRule="auto"/>
     </w:pPr>
   </w:style>
-  <w:style w:type="character" w:customStyle="1" w:styleId="af1">
-    <w:name w:val="כותרת תחתונה תו"/>
-    <w:basedOn w:val="a0"/>
-    <w:link w:val="af0"/>
+  <w:style w:type="character" w:customStyle="1" w:styleId="FooterChar">
+    <w:name w:val="Footer Char"/>
+    <w:basedOn w:val="DefaultParagraphFont"/>
+    <w:link w:val="Footer"/>
     <w:uiPriority w:val="99"/>
     <w:rsid w:val="003E1D05"/>
     <w:rPr>

</xml_diff>